<commit_message>
notes les diffents entre jenkins et travis
</commit_message>
<xml_diff>
--- a/avantages.docx
+++ b/avantages.docx
@@ -341,35 +341,7 @@
           <w:sz w:val="32"/>
           <w:szCs w:val="32"/>
         </w:rPr>
-        <w:t>Il est facile à utiliser. Nous avons juste besoin d’</w:t>
-      </w:r>
-      <w:r>
-        <w:rPr>
-          <w:sz w:val="32"/>
-          <w:szCs w:val="32"/>
-        </w:rPr>
-        <w:t xml:space="preserve">ajouter un fichier « .travis.yml » dans </w:t>
-      </w:r>
-      <w:r>
-        <w:rPr>
-          <w:sz w:val="32"/>
-          <w:szCs w:val="32"/>
-        </w:rPr>
-        <w:t>le</w:t>
-      </w:r>
-      <w:r>
-        <w:rPr>
-          <w:sz w:val="32"/>
-          <w:szCs w:val="32"/>
-        </w:rPr>
-        <w:t xml:space="preserve"> projet</w:t>
-      </w:r>
-      <w:r>
-        <w:rPr>
-          <w:sz w:val="32"/>
-          <w:szCs w:val="32"/>
-        </w:rPr>
-        <w:t xml:space="preserve"> et setter les instructions qu’on veut utiliser.</w:t>
+        <w:t>Il est facile à utiliser. Nous avons juste besoin d’ajouter un fichier « .travis.yml » dans le projet et setter les instructions qu’on veut utiliser.</w:t>
       </w:r>
     </w:p>
     <w:p>
@@ -390,21 +362,7 @@
           <w:sz w:val="32"/>
           <w:szCs w:val="32"/>
         </w:rPr>
-        <w:t>Pour les tests, ajouter « npm test » dans le fichier « .travis.yml », a</w:t>
-      </w:r>
-      <w:r>
-        <w:rPr>
-          <w:sz w:val="32"/>
-          <w:szCs w:val="32"/>
-        </w:rPr>
-        <w:t xml:space="preserve">près pousser ton code dans GITHUB, </w:t>
-      </w:r>
-      <w:r>
-        <w:rPr>
-          <w:sz w:val="32"/>
-          <w:szCs w:val="32"/>
-        </w:rPr>
-        <w:t xml:space="preserve">aller sur le site Travis, il va automatiquement lancé les tests. Tu </w:t>
+        <w:t xml:space="preserve">Pour les tests, ajouter « npm test » dans le fichier « .travis.yml », après pousser ton code dans GITHUB, aller sur le site Travis, il va automatiquement lancé les tests. Tu </w:t>
       </w:r>
       <w:r>
         <w:rPr>
@@ -694,28 +652,21 @@
           <w:sz w:val="32"/>
           <w:szCs w:val="32"/>
         </w:rPr>
-        <w:t xml:space="preserve"> pour le</w:t>
-      </w:r>
-      <w:r>
-        <w:rPr>
-          <w:sz w:val="32"/>
-          <w:szCs w:val="32"/>
-        </w:rPr>
-        <w:t xml:space="preserve"> </w:t>
-      </w:r>
-      <w:r>
-        <w:rPr>
-          <w:sz w:val="32"/>
-          <w:szCs w:val="32"/>
-        </w:rPr>
-        <w:t>o</w:t>
-      </w:r>
-      <w:r>
-        <w:rPr>
-          <w:sz w:val="32"/>
-          <w:szCs w:val="32"/>
-        </w:rPr>
-        <w:t>pen source.</w:t>
+        <w:t xml:space="preserve"> pour </w:t>
+      </w:r>
+      <w:r>
+        <w:rPr>
+          <w:sz w:val="32"/>
+          <w:szCs w:val="32"/>
+        </w:rPr>
+        <w:t>l’Open</w:t>
+      </w:r>
+      <w:r>
+        <w:rPr>
+          <w:sz w:val="32"/>
+          <w:szCs w:val="32"/>
+        </w:rPr>
+        <w:t xml:space="preserve"> source.</w:t>
       </w:r>
     </w:p>
     <w:p>
@@ -1049,6 +1000,515 @@
         </w:rPr>
         <w:t>Travis a seulement « yarn » et « npm » comme l’option de configuration, mais Jenkins a tous les l’option de configuration</w:t>
       </w:r>
+    </w:p>
+    <w:p>
+      <w:pPr>
+        <w:spacing w:line="360" w:lineRule="auto"/>
+        <w:rPr>
+          <w:sz w:val="32"/>
+          <w:szCs w:val="32"/>
+        </w:rPr>
+      </w:pPr>
+    </w:p>
+    <w:p>
+      <w:pPr>
+        <w:spacing w:line="360" w:lineRule="auto"/>
+        <w:rPr>
+          <w:b/>
+          <w:bCs/>
+          <w:sz w:val="32"/>
+          <w:szCs w:val="32"/>
+          <w:u w:val="single"/>
+        </w:rPr>
+      </w:pPr>
+      <w:r>
+        <w:rPr>
+          <w:b/>
+          <w:bCs/>
+          <w:sz w:val="32"/>
+          <w:szCs w:val="32"/>
+          <w:u w:val="single"/>
+        </w:rPr>
+        <w:t xml:space="preserve">Comparaison avec </w:t>
+      </w:r>
+      <w:r>
+        <w:rPr>
+          <w:b/>
+          <w:bCs/>
+          <w:sz w:val="32"/>
+          <w:szCs w:val="32"/>
+          <w:u w:val="single"/>
+        </w:rPr>
+        <w:t>J</w:t>
+      </w:r>
+      <w:r>
+        <w:rPr>
+          <w:b/>
+          <w:bCs/>
+          <w:sz w:val="32"/>
+          <w:szCs w:val="32"/>
+          <w:u w:val="single"/>
+        </w:rPr>
+        <w:t>enkins</w:t>
+      </w:r>
+      <w:r>
+        <w:rPr>
+          <w:b/>
+          <w:bCs/>
+          <w:sz w:val="32"/>
+          <w:szCs w:val="32"/>
+          <w:u w:val="single"/>
+        </w:rPr>
+        <w:t> :</w:t>
+      </w:r>
+    </w:p>
+    <w:p>
+      <w:pPr>
+        <w:spacing w:line="360" w:lineRule="auto"/>
+        <w:rPr>
+          <w:sz w:val="32"/>
+          <w:szCs w:val="32"/>
+        </w:rPr>
+      </w:pPr>
+      <w:r>
+        <w:rPr>
+          <w:sz w:val="32"/>
+          <w:szCs w:val="32"/>
+        </w:rPr>
+        <w:lastRenderedPageBreak/>
+        <w:t>S</w:t>
+      </w:r>
+      <w:r>
+        <w:rPr>
+          <w:sz w:val="32"/>
+          <w:szCs w:val="32"/>
+        </w:rPr>
+        <w:t>imilitudes</w:t>
+      </w:r>
+      <w:r>
+        <w:rPr>
+          <w:sz w:val="32"/>
+          <w:szCs w:val="32"/>
+        </w:rPr>
+        <w:t>:</w:t>
+      </w:r>
+      <w:r>
+        <w:rPr>
+          <w:sz w:val="32"/>
+          <w:szCs w:val="32"/>
+        </w:rPr>
+        <w:t xml:space="preserve"> </w:t>
+      </w:r>
+    </w:p>
+    <w:p>
+      <w:pPr>
+        <w:pStyle w:val="Paragraphedeliste"/>
+        <w:numPr>
+          <w:ilvl w:val="0"/>
+          <w:numId w:val="7"/>
+        </w:numPr>
+        <w:spacing w:line="360" w:lineRule="auto"/>
+        <w:rPr>
+          <w:sz w:val="32"/>
+          <w:szCs w:val="32"/>
+        </w:rPr>
+      </w:pPr>
+      <w:r>
+        <w:rPr>
+          <w:sz w:val="32"/>
+          <w:szCs w:val="32"/>
+        </w:rPr>
+        <w:t>Ils ont les mêmes utilités, c’est-à-dire de tester les test</w:t>
+      </w:r>
+      <w:r>
+        <w:rPr>
+          <w:sz w:val="32"/>
+          <w:szCs w:val="32"/>
+        </w:rPr>
+        <w:t>s</w:t>
+      </w:r>
+      <w:r>
+        <w:rPr>
+          <w:sz w:val="32"/>
+          <w:szCs w:val="32"/>
+        </w:rPr>
+        <w:t xml:space="preserve"> de tes projets.</w:t>
+      </w:r>
+    </w:p>
+    <w:p>
+      <w:pPr>
+        <w:pStyle w:val="Paragraphedeliste"/>
+        <w:numPr>
+          <w:ilvl w:val="0"/>
+          <w:numId w:val="7"/>
+        </w:numPr>
+        <w:spacing w:line="360" w:lineRule="auto"/>
+        <w:rPr>
+          <w:sz w:val="32"/>
+          <w:szCs w:val="32"/>
+        </w:rPr>
+      </w:pPr>
+      <w:r>
+        <w:rPr>
+          <w:sz w:val="32"/>
+          <w:szCs w:val="32"/>
+        </w:rPr>
+        <w:t xml:space="preserve">Ils sont </w:t>
+      </w:r>
+      <w:r>
+        <w:rPr>
+          <w:sz w:val="32"/>
+          <w:szCs w:val="32"/>
+        </w:rPr>
+        <w:t>tous</w:t>
+      </w:r>
+      <w:r>
+        <w:rPr>
+          <w:sz w:val="32"/>
+          <w:szCs w:val="32"/>
+        </w:rPr>
+        <w:t xml:space="preserve"> </w:t>
+      </w:r>
+      <w:r>
+        <w:rPr>
+          <w:sz w:val="32"/>
+          <w:szCs w:val="32"/>
+        </w:rPr>
+        <w:t>gratuits</w:t>
+      </w:r>
+      <w:r>
+        <w:rPr>
+          <w:sz w:val="32"/>
+          <w:szCs w:val="32"/>
+        </w:rPr>
+        <w:t>.</w:t>
+      </w:r>
+    </w:p>
+    <w:p>
+      <w:pPr>
+        <w:pStyle w:val="Paragraphedeliste"/>
+        <w:numPr>
+          <w:ilvl w:val="0"/>
+          <w:numId w:val="7"/>
+        </w:numPr>
+        <w:spacing w:line="360" w:lineRule="auto"/>
+        <w:rPr>
+          <w:sz w:val="32"/>
+          <w:szCs w:val="32"/>
+        </w:rPr>
+      </w:pPr>
+      <w:r>
+        <w:rPr>
+          <w:sz w:val="32"/>
+          <w:szCs w:val="32"/>
+        </w:rPr>
+        <w:t>Ils peuvent implémenter sur GITHUB pour tester votre code.</w:t>
+      </w:r>
+    </w:p>
+    <w:p>
+      <w:pPr>
+        <w:pStyle w:val="Paragraphedeliste"/>
+        <w:numPr>
+          <w:ilvl w:val="0"/>
+          <w:numId w:val="7"/>
+        </w:numPr>
+        <w:spacing w:line="360" w:lineRule="auto"/>
+        <w:rPr>
+          <w:sz w:val="32"/>
+          <w:szCs w:val="32"/>
+        </w:rPr>
+      </w:pPr>
+      <w:r>
+        <w:rPr>
+          <w:sz w:val="32"/>
+          <w:szCs w:val="32"/>
+        </w:rPr>
+        <w:t>Ils peuvent utiliser sur tous les OS</w:t>
+      </w:r>
+      <w:r>
+        <w:rPr>
+          <w:sz w:val="32"/>
+          <w:szCs w:val="32"/>
+        </w:rPr>
+        <w:t xml:space="preserve"> </w:t>
+      </w:r>
+      <w:r>
+        <w:rPr>
+          <w:sz w:val="32"/>
+          <w:szCs w:val="32"/>
+        </w:rPr>
+        <w:t>(</w:t>
+      </w:r>
+      <w:r>
+        <w:rPr>
+          <w:sz w:val="32"/>
+          <w:szCs w:val="32"/>
+        </w:rPr>
+        <w:t>Windows</w:t>
+      </w:r>
+      <w:r>
+        <w:rPr>
+          <w:sz w:val="32"/>
+          <w:szCs w:val="32"/>
+        </w:rPr>
+        <w:t xml:space="preserve"> linux, </w:t>
+      </w:r>
+      <w:r>
+        <w:rPr>
+          <w:sz w:val="32"/>
+          <w:szCs w:val="32"/>
+        </w:rPr>
+        <w:t>Ma</w:t>
+      </w:r>
+      <w:r>
+        <w:rPr>
+          <w:sz w:val="32"/>
+          <w:szCs w:val="32"/>
+        </w:rPr>
+        <w:t>c</w:t>
+      </w:r>
+      <w:r>
+        <w:rPr>
+          <w:sz w:val="32"/>
+          <w:szCs w:val="32"/>
+        </w:rPr>
+        <w:t>)</w:t>
+      </w:r>
+    </w:p>
+    <w:p>
+      <w:pPr>
+        <w:pStyle w:val="Paragraphedeliste"/>
+        <w:numPr>
+          <w:ilvl w:val="0"/>
+          <w:numId w:val="7"/>
+        </w:numPr>
+        <w:spacing w:line="360" w:lineRule="auto"/>
+        <w:rPr>
+          <w:sz w:val="32"/>
+          <w:szCs w:val="32"/>
+        </w:rPr>
+      </w:pPr>
+      <w:r>
+        <w:rPr>
+          <w:sz w:val="32"/>
+          <w:szCs w:val="32"/>
+        </w:rPr>
+        <w:t>Les langages support sont énormes.</w:t>
+      </w:r>
+    </w:p>
+    <w:p>
+      <w:pPr>
+        <w:spacing w:line="360" w:lineRule="auto"/>
+        <w:rPr>
+          <w:sz w:val="32"/>
+          <w:szCs w:val="32"/>
+        </w:rPr>
+      </w:pPr>
+      <w:r>
+        <w:rPr>
+          <w:sz w:val="32"/>
+          <w:szCs w:val="32"/>
+        </w:rPr>
+        <w:t>Différences</w:t>
+      </w:r>
+      <w:r>
+        <w:rPr>
+          <w:sz w:val="32"/>
+          <w:szCs w:val="32"/>
+        </w:rPr>
+        <w:t>:</w:t>
+      </w:r>
+      <w:r>
+        <w:rPr>
+          <w:sz w:val="32"/>
+          <w:szCs w:val="32"/>
+        </w:rPr>
+        <w:t xml:space="preserve"> </w:t>
+      </w:r>
+    </w:p>
+    <w:p>
+      <w:pPr>
+        <w:pStyle w:val="Paragraphedeliste"/>
+        <w:numPr>
+          <w:ilvl w:val="0"/>
+          <w:numId w:val="7"/>
+        </w:numPr>
+        <w:spacing w:line="360" w:lineRule="auto"/>
+        <w:rPr>
+          <w:sz w:val="32"/>
+          <w:szCs w:val="32"/>
+        </w:rPr>
+      </w:pPr>
+      <w:r>
+        <w:rPr>
+          <w:sz w:val="32"/>
+          <w:szCs w:val="32"/>
+        </w:rPr>
+        <w:t>Travis</w:t>
+      </w:r>
+      <w:r>
+        <w:rPr>
+          <w:sz w:val="32"/>
+          <w:szCs w:val="32"/>
+        </w:rPr>
+        <w:t xml:space="preserve"> est</w:t>
+      </w:r>
+      <w:r>
+        <w:rPr>
+          <w:sz w:val="32"/>
+          <w:szCs w:val="32"/>
+        </w:rPr>
+        <w:t xml:space="preserve"> </w:t>
+      </w:r>
+      <w:r>
+        <w:rPr>
+          <w:sz w:val="32"/>
+          <w:szCs w:val="32"/>
+        </w:rPr>
+        <w:t>plus facile a utilisé</w:t>
+      </w:r>
+      <w:r>
+        <w:rPr>
+          <w:sz w:val="32"/>
+          <w:szCs w:val="32"/>
+        </w:rPr>
+        <w:t>, tu n’as pas besoin d’installer d’autre logiciels pour run le Travis, tandis que Jenkins tas besoin de D</w:t>
+      </w:r>
+      <w:r>
+        <w:rPr>
+          <w:sz w:val="32"/>
+          <w:szCs w:val="32"/>
+        </w:rPr>
+        <w:t>o</w:t>
+      </w:r>
+      <w:r>
+        <w:rPr>
+          <w:sz w:val="32"/>
+          <w:szCs w:val="32"/>
+        </w:rPr>
+        <w:t>cke</w:t>
+      </w:r>
+      <w:r>
+        <w:rPr>
+          <w:sz w:val="32"/>
+          <w:szCs w:val="32"/>
+        </w:rPr>
+        <w:t>r</w:t>
+      </w:r>
+      <w:r>
+        <w:rPr>
+          <w:sz w:val="32"/>
+          <w:szCs w:val="32"/>
+        </w:rPr>
+        <w:t xml:space="preserve"> ou d’autre logiciels pour run</w:t>
+      </w:r>
+      <w:r>
+        <w:rPr>
+          <w:sz w:val="32"/>
+          <w:szCs w:val="32"/>
+        </w:rPr>
+        <w:t>.</w:t>
+      </w:r>
+    </w:p>
+    <w:p>
+      <w:pPr>
+        <w:pStyle w:val="Paragraphedeliste"/>
+        <w:numPr>
+          <w:ilvl w:val="0"/>
+          <w:numId w:val="7"/>
+        </w:numPr>
+        <w:spacing w:line="360" w:lineRule="auto"/>
+        <w:rPr>
+          <w:sz w:val="32"/>
+          <w:szCs w:val="32"/>
+        </w:rPr>
+      </w:pPr>
+      <w:r>
+        <w:rPr>
+          <w:sz w:val="32"/>
+          <w:szCs w:val="32"/>
+        </w:rPr>
+        <w:t>Jenkins est plus flexible</w:t>
+      </w:r>
+      <w:r>
+        <w:rPr>
+          <w:sz w:val="32"/>
+          <w:szCs w:val="32"/>
+        </w:rPr>
+        <w:t>, tas plus de contrôle</w:t>
+      </w:r>
+      <w:r>
+        <w:rPr>
+          <w:sz w:val="32"/>
+          <w:szCs w:val="32"/>
+        </w:rPr>
+        <w:t>.</w:t>
+      </w:r>
+    </w:p>
+    <w:p>
+      <w:pPr>
+        <w:pStyle w:val="Paragraphedeliste"/>
+        <w:numPr>
+          <w:ilvl w:val="0"/>
+          <w:numId w:val="7"/>
+        </w:numPr>
+        <w:spacing w:line="360" w:lineRule="auto"/>
+        <w:rPr>
+          <w:sz w:val="32"/>
+          <w:szCs w:val="32"/>
+        </w:rPr>
+      </w:pPr>
+      <w:r>
+        <w:rPr>
+          <w:sz w:val="32"/>
+          <w:szCs w:val="32"/>
+        </w:rPr>
+        <w:t xml:space="preserve">Travis peut avoir </w:t>
+      </w:r>
+      <w:r>
+        <w:rPr>
+          <w:sz w:val="32"/>
+          <w:szCs w:val="32"/>
+        </w:rPr>
+        <w:t>des bugs incontrôlables</w:t>
+      </w:r>
+      <w:r>
+        <w:rPr>
+          <w:sz w:val="32"/>
+          <w:szCs w:val="32"/>
+        </w:rPr>
+        <w:t>.</w:t>
+      </w:r>
+    </w:p>
+    <w:p>
+      <w:pPr>
+        <w:pStyle w:val="Paragraphedeliste"/>
+        <w:numPr>
+          <w:ilvl w:val="0"/>
+          <w:numId w:val="7"/>
+        </w:numPr>
+        <w:spacing w:line="360" w:lineRule="auto"/>
+        <w:rPr>
+          <w:sz w:val="32"/>
+          <w:szCs w:val="32"/>
+        </w:rPr>
+      </w:pPr>
+      <w:r>
+        <w:rPr>
+          <w:sz w:val="32"/>
+          <w:szCs w:val="32"/>
+        </w:rPr>
+        <w:t>Travis s’exécute plus vite.</w:t>
+      </w:r>
+    </w:p>
+    <w:p>
+      <w:pPr>
+        <w:spacing w:line="360" w:lineRule="auto"/>
+        <w:rPr>
+          <w:sz w:val="32"/>
+          <w:szCs w:val="32"/>
+        </w:rPr>
+      </w:pPr>
     </w:p>
     <w:sectPr>
       <w:pgSz w:w="12240" w:h="15840"/>
@@ -1063,6 +1523,119 @@
 <file path=word/numbering.xml><?xml version="1.0" encoding="utf-8"?>
 <w:numbering xmlns:wpc="http://schemas.microsoft.com/office/word/2010/wordprocessingCanvas" xmlns:cx="http://schemas.microsoft.com/office/drawing/2014/chartex" xmlns:cx1="http://schemas.microsoft.com/office/drawing/2015/9/8/chartex" xmlns:cx2="http://schemas.microsoft.com/office/drawing/2015/10/21/chartex" xmlns:cx3="http://schemas.microsoft.com/office/drawing/2016/5/9/chartex" xmlns:cx4="http://schemas.microsoft.com/office/drawing/2016/5/10/chartex" xmlns:cx5="http://schemas.microsoft.com/office/drawing/2016/5/11/chartex" xmlns:cx6="http://schemas.microsoft.com/office/drawing/2016/5/12/chartex" xmlns:cx7="http://schemas.microsoft.com/office/drawing/2016/5/13/chartex" xmlns:cx8="http://schemas.microsoft.com/office/drawing/2016/5/14/chartex" xmlns:mc="http://schemas.openxmlformats.org/markup-compatibility/2006" xmlns:aink="http://schemas.microsoft.com/office/drawing/2016/ink" xmlns:am3d="http://schemas.microsoft.com/office/drawing/2017/model3d" xmlns:o="urn:schemas-microsoft-com:office:office" xmlns:r="http://schemas.openxmlformats.org/officeDocument/2006/relationships" xmlns:m="http://schemas.openxmlformats.org/officeDocument/2006/math" xmlns:v="urn:schemas-microsoft-com:vml" xmlns:wp14="http://schemas.microsoft.com/office/word/2010/wordprocessingDrawing" xmlns:wp="http://schemas.openxmlformats.org/drawingml/2006/wordprocessingDrawing" xmlns:w10="urn:schemas-microsoft-com:office:word" xmlns:w="http://schemas.openxmlformats.org/wordprocessingml/2006/main" xmlns:w14="http://schemas.microsoft.com/office/word/2010/wordml" xmlns:w15="http://schemas.microsoft.com/office/word/2012/wordml" xmlns:w16cex="http://schemas.microsoft.com/office/word/2018/wordml/cex" xmlns:w16cid="http://schemas.microsoft.com/office/word/2016/wordml/cid" xmlns:w16="http://schemas.microsoft.com/office/word/2018/wordml" xmlns:w16se="http://schemas.microsoft.com/office/word/2015/wordml/symex" xmlns:wpg="http://schemas.microsoft.com/office/word/2010/wordprocessingGroup" xmlns:wpi="http://schemas.microsoft.com/office/word/2010/wordprocessingInk" xmlns:wne="http://schemas.microsoft.com/office/word/2006/wordml" xmlns:wps="http://schemas.microsoft.com/office/word/2010/wordprocessingShape" mc:Ignorable="w14 w15 w16se w16cid w16 w16cex wp14">
   <w:abstractNum w:abstractNumId="0" w15:restartNumberingAfterBreak="0">
+    <w:nsid w:val="0C4A1E8B"/>
+    <w:multiLevelType w:val="hybridMultilevel"/>
+    <w:tmpl w:val="458A203C"/>
+    <w:lvl w:ilvl="0" w:tplc="6316B0E2">
+      <w:start w:val="1"/>
+      <w:numFmt w:val="bullet"/>
+      <w:lvlText w:val="-"/>
+      <w:lvlJc w:val="left"/>
+      <w:pPr>
+        <w:ind w:left="720" w:hanging="360"/>
+      </w:pPr>
+      <w:rPr>
+        <w:rFonts w:ascii="Calibri" w:eastAsiaTheme="minorEastAsia" w:hAnsi="Calibri" w:cs="Calibri" w:hint="default"/>
+      </w:rPr>
+    </w:lvl>
+    <w:lvl w:ilvl="1" w:tplc="0C0C0003" w:tentative="1">
+      <w:start w:val="1"/>
+      <w:numFmt w:val="bullet"/>
+      <w:lvlText w:val="o"/>
+      <w:lvlJc w:val="left"/>
+      <w:pPr>
+        <w:ind w:left="1440" w:hanging="360"/>
+      </w:pPr>
+      <w:rPr>
+        <w:rFonts w:ascii="Courier New" w:hAnsi="Courier New" w:cs="Courier New" w:hint="default"/>
+      </w:rPr>
+    </w:lvl>
+    <w:lvl w:ilvl="2" w:tplc="0C0C0005" w:tentative="1">
+      <w:start w:val="1"/>
+      <w:numFmt w:val="bullet"/>
+      <w:lvlText w:val=""/>
+      <w:lvlJc w:val="left"/>
+      <w:pPr>
+        <w:ind w:left="2160" w:hanging="360"/>
+      </w:pPr>
+      <w:rPr>
+        <w:rFonts w:ascii="Wingdings" w:hAnsi="Wingdings" w:hint="default"/>
+      </w:rPr>
+    </w:lvl>
+    <w:lvl w:ilvl="3" w:tplc="0C0C0001" w:tentative="1">
+      <w:start w:val="1"/>
+      <w:numFmt w:val="bullet"/>
+      <w:lvlText w:val=""/>
+      <w:lvlJc w:val="left"/>
+      <w:pPr>
+        <w:ind w:left="2880" w:hanging="360"/>
+      </w:pPr>
+      <w:rPr>
+        <w:rFonts w:ascii="Symbol" w:hAnsi="Symbol" w:hint="default"/>
+      </w:rPr>
+    </w:lvl>
+    <w:lvl w:ilvl="4" w:tplc="0C0C0003" w:tentative="1">
+      <w:start w:val="1"/>
+      <w:numFmt w:val="bullet"/>
+      <w:lvlText w:val="o"/>
+      <w:lvlJc w:val="left"/>
+      <w:pPr>
+        <w:ind w:left="3600" w:hanging="360"/>
+      </w:pPr>
+      <w:rPr>
+        <w:rFonts w:ascii="Courier New" w:hAnsi="Courier New" w:cs="Courier New" w:hint="default"/>
+      </w:rPr>
+    </w:lvl>
+    <w:lvl w:ilvl="5" w:tplc="0C0C0005" w:tentative="1">
+      <w:start w:val="1"/>
+      <w:numFmt w:val="bullet"/>
+      <w:lvlText w:val=""/>
+      <w:lvlJc w:val="left"/>
+      <w:pPr>
+        <w:ind w:left="4320" w:hanging="360"/>
+      </w:pPr>
+      <w:rPr>
+        <w:rFonts w:ascii="Wingdings" w:hAnsi="Wingdings" w:hint="default"/>
+      </w:rPr>
+    </w:lvl>
+    <w:lvl w:ilvl="6" w:tplc="0C0C0001" w:tentative="1">
+      <w:start w:val="1"/>
+      <w:numFmt w:val="bullet"/>
+      <w:lvlText w:val=""/>
+      <w:lvlJc w:val="left"/>
+      <w:pPr>
+        <w:ind w:left="5040" w:hanging="360"/>
+      </w:pPr>
+      <w:rPr>
+        <w:rFonts w:ascii="Symbol" w:hAnsi="Symbol" w:hint="default"/>
+      </w:rPr>
+    </w:lvl>
+    <w:lvl w:ilvl="7" w:tplc="0C0C0003" w:tentative="1">
+      <w:start w:val="1"/>
+      <w:numFmt w:val="bullet"/>
+      <w:lvlText w:val="o"/>
+      <w:lvlJc w:val="left"/>
+      <w:pPr>
+        <w:ind w:left="5760" w:hanging="360"/>
+      </w:pPr>
+      <w:rPr>
+        <w:rFonts w:ascii="Courier New" w:hAnsi="Courier New" w:cs="Courier New" w:hint="default"/>
+      </w:rPr>
+    </w:lvl>
+    <w:lvl w:ilvl="8" w:tplc="0C0C0005" w:tentative="1">
+      <w:start w:val="1"/>
+      <w:numFmt w:val="bullet"/>
+      <w:lvlText w:val=""/>
+      <w:lvlJc w:val="left"/>
+      <w:pPr>
+        <w:ind w:left="6480" w:hanging="360"/>
+      </w:pPr>
+      <w:rPr>
+        <w:rFonts w:ascii="Wingdings" w:hAnsi="Wingdings" w:hint="default"/>
+      </w:rPr>
+    </w:lvl>
+  </w:abstractNum>
+  <w:abstractNum w:abstractNumId="1" w15:restartNumberingAfterBreak="0">
     <w:nsid w:val="0D982E8D"/>
     <w:multiLevelType w:val="hybridMultilevel"/>
     <w:tmpl w:val="C054E104"/>
@@ -1151,7 +1724,233 @@
       </w:pPr>
     </w:lvl>
   </w:abstractNum>
-  <w:abstractNum w:abstractNumId="1" w15:restartNumberingAfterBreak="0">
+  <w:abstractNum w:abstractNumId="2" w15:restartNumberingAfterBreak="0">
+    <w:nsid w:val="24657760"/>
+    <w:multiLevelType w:val="hybridMultilevel"/>
+    <w:tmpl w:val="866C6C02"/>
+    <w:lvl w:ilvl="0" w:tplc="8626CEEA">
+      <w:start w:val="1"/>
+      <w:numFmt w:val="bullet"/>
+      <w:lvlText w:val="-"/>
+      <w:lvlJc w:val="left"/>
+      <w:pPr>
+        <w:ind w:left="720" w:hanging="360"/>
+      </w:pPr>
+      <w:rPr>
+        <w:rFonts w:ascii="Calibri" w:eastAsiaTheme="minorEastAsia" w:hAnsi="Calibri" w:cs="Calibri" w:hint="default"/>
+      </w:rPr>
+    </w:lvl>
+    <w:lvl w:ilvl="1" w:tplc="0C0C0003" w:tentative="1">
+      <w:start w:val="1"/>
+      <w:numFmt w:val="bullet"/>
+      <w:lvlText w:val="o"/>
+      <w:lvlJc w:val="left"/>
+      <w:pPr>
+        <w:ind w:left="1440" w:hanging="360"/>
+      </w:pPr>
+      <w:rPr>
+        <w:rFonts w:ascii="Courier New" w:hAnsi="Courier New" w:cs="Courier New" w:hint="default"/>
+      </w:rPr>
+    </w:lvl>
+    <w:lvl w:ilvl="2" w:tplc="0C0C0005" w:tentative="1">
+      <w:start w:val="1"/>
+      <w:numFmt w:val="bullet"/>
+      <w:lvlText w:val=""/>
+      <w:lvlJc w:val="left"/>
+      <w:pPr>
+        <w:ind w:left="2160" w:hanging="360"/>
+      </w:pPr>
+      <w:rPr>
+        <w:rFonts w:ascii="Wingdings" w:hAnsi="Wingdings" w:hint="default"/>
+      </w:rPr>
+    </w:lvl>
+    <w:lvl w:ilvl="3" w:tplc="0C0C0001" w:tentative="1">
+      <w:start w:val="1"/>
+      <w:numFmt w:val="bullet"/>
+      <w:lvlText w:val=""/>
+      <w:lvlJc w:val="left"/>
+      <w:pPr>
+        <w:ind w:left="2880" w:hanging="360"/>
+      </w:pPr>
+      <w:rPr>
+        <w:rFonts w:ascii="Symbol" w:hAnsi="Symbol" w:hint="default"/>
+      </w:rPr>
+    </w:lvl>
+    <w:lvl w:ilvl="4" w:tplc="0C0C0003" w:tentative="1">
+      <w:start w:val="1"/>
+      <w:numFmt w:val="bullet"/>
+      <w:lvlText w:val="o"/>
+      <w:lvlJc w:val="left"/>
+      <w:pPr>
+        <w:ind w:left="3600" w:hanging="360"/>
+      </w:pPr>
+      <w:rPr>
+        <w:rFonts w:ascii="Courier New" w:hAnsi="Courier New" w:cs="Courier New" w:hint="default"/>
+      </w:rPr>
+    </w:lvl>
+    <w:lvl w:ilvl="5" w:tplc="0C0C0005" w:tentative="1">
+      <w:start w:val="1"/>
+      <w:numFmt w:val="bullet"/>
+      <w:lvlText w:val=""/>
+      <w:lvlJc w:val="left"/>
+      <w:pPr>
+        <w:ind w:left="4320" w:hanging="360"/>
+      </w:pPr>
+      <w:rPr>
+        <w:rFonts w:ascii="Wingdings" w:hAnsi="Wingdings" w:hint="default"/>
+      </w:rPr>
+    </w:lvl>
+    <w:lvl w:ilvl="6" w:tplc="0C0C0001" w:tentative="1">
+      <w:start w:val="1"/>
+      <w:numFmt w:val="bullet"/>
+      <w:lvlText w:val=""/>
+      <w:lvlJc w:val="left"/>
+      <w:pPr>
+        <w:ind w:left="5040" w:hanging="360"/>
+      </w:pPr>
+      <w:rPr>
+        <w:rFonts w:ascii="Symbol" w:hAnsi="Symbol" w:hint="default"/>
+      </w:rPr>
+    </w:lvl>
+    <w:lvl w:ilvl="7" w:tplc="0C0C0003" w:tentative="1">
+      <w:start w:val="1"/>
+      <w:numFmt w:val="bullet"/>
+      <w:lvlText w:val="o"/>
+      <w:lvlJc w:val="left"/>
+      <w:pPr>
+        <w:ind w:left="5760" w:hanging="360"/>
+      </w:pPr>
+      <w:rPr>
+        <w:rFonts w:ascii="Courier New" w:hAnsi="Courier New" w:cs="Courier New" w:hint="default"/>
+      </w:rPr>
+    </w:lvl>
+    <w:lvl w:ilvl="8" w:tplc="0C0C0005" w:tentative="1">
+      <w:start w:val="1"/>
+      <w:numFmt w:val="bullet"/>
+      <w:lvlText w:val=""/>
+      <w:lvlJc w:val="left"/>
+      <w:pPr>
+        <w:ind w:left="6480" w:hanging="360"/>
+      </w:pPr>
+      <w:rPr>
+        <w:rFonts w:ascii="Wingdings" w:hAnsi="Wingdings" w:hint="default"/>
+      </w:rPr>
+    </w:lvl>
+  </w:abstractNum>
+  <w:abstractNum w:abstractNumId="3" w15:restartNumberingAfterBreak="0">
+    <w:nsid w:val="2D747C85"/>
+    <w:multiLevelType w:val="hybridMultilevel"/>
+    <w:tmpl w:val="647A3546"/>
+    <w:lvl w:ilvl="0" w:tplc="52A2AB62">
+      <w:start w:val="1"/>
+      <w:numFmt w:val="bullet"/>
+      <w:lvlText w:val="-"/>
+      <w:lvlJc w:val="left"/>
+      <w:pPr>
+        <w:ind w:left="1080" w:hanging="360"/>
+      </w:pPr>
+      <w:rPr>
+        <w:rFonts w:ascii="Calibri" w:eastAsiaTheme="minorEastAsia" w:hAnsi="Calibri" w:cs="Calibri" w:hint="default"/>
+      </w:rPr>
+    </w:lvl>
+    <w:lvl w:ilvl="1" w:tplc="0C0C0003" w:tentative="1">
+      <w:start w:val="1"/>
+      <w:numFmt w:val="bullet"/>
+      <w:lvlText w:val="o"/>
+      <w:lvlJc w:val="left"/>
+      <w:pPr>
+        <w:ind w:left="1800" w:hanging="360"/>
+      </w:pPr>
+      <w:rPr>
+        <w:rFonts w:ascii="Courier New" w:hAnsi="Courier New" w:cs="Courier New" w:hint="default"/>
+      </w:rPr>
+    </w:lvl>
+    <w:lvl w:ilvl="2" w:tplc="0C0C0005" w:tentative="1">
+      <w:start w:val="1"/>
+      <w:numFmt w:val="bullet"/>
+      <w:lvlText w:val=""/>
+      <w:lvlJc w:val="left"/>
+      <w:pPr>
+        <w:ind w:left="2520" w:hanging="360"/>
+      </w:pPr>
+      <w:rPr>
+        <w:rFonts w:ascii="Wingdings" w:hAnsi="Wingdings" w:hint="default"/>
+      </w:rPr>
+    </w:lvl>
+    <w:lvl w:ilvl="3" w:tplc="0C0C0001" w:tentative="1">
+      <w:start w:val="1"/>
+      <w:numFmt w:val="bullet"/>
+      <w:lvlText w:val=""/>
+      <w:lvlJc w:val="left"/>
+      <w:pPr>
+        <w:ind w:left="3240" w:hanging="360"/>
+      </w:pPr>
+      <w:rPr>
+        <w:rFonts w:ascii="Symbol" w:hAnsi="Symbol" w:hint="default"/>
+      </w:rPr>
+    </w:lvl>
+    <w:lvl w:ilvl="4" w:tplc="0C0C0003" w:tentative="1">
+      <w:start w:val="1"/>
+      <w:numFmt w:val="bullet"/>
+      <w:lvlText w:val="o"/>
+      <w:lvlJc w:val="left"/>
+      <w:pPr>
+        <w:ind w:left="3960" w:hanging="360"/>
+      </w:pPr>
+      <w:rPr>
+        <w:rFonts w:ascii="Courier New" w:hAnsi="Courier New" w:cs="Courier New" w:hint="default"/>
+      </w:rPr>
+    </w:lvl>
+    <w:lvl w:ilvl="5" w:tplc="0C0C0005" w:tentative="1">
+      <w:start w:val="1"/>
+      <w:numFmt w:val="bullet"/>
+      <w:lvlText w:val=""/>
+      <w:lvlJc w:val="left"/>
+      <w:pPr>
+        <w:ind w:left="4680" w:hanging="360"/>
+      </w:pPr>
+      <w:rPr>
+        <w:rFonts w:ascii="Wingdings" w:hAnsi="Wingdings" w:hint="default"/>
+      </w:rPr>
+    </w:lvl>
+    <w:lvl w:ilvl="6" w:tplc="0C0C0001" w:tentative="1">
+      <w:start w:val="1"/>
+      <w:numFmt w:val="bullet"/>
+      <w:lvlText w:val=""/>
+      <w:lvlJc w:val="left"/>
+      <w:pPr>
+        <w:ind w:left="5400" w:hanging="360"/>
+      </w:pPr>
+      <w:rPr>
+        <w:rFonts w:ascii="Symbol" w:hAnsi="Symbol" w:hint="default"/>
+      </w:rPr>
+    </w:lvl>
+    <w:lvl w:ilvl="7" w:tplc="0C0C0003" w:tentative="1">
+      <w:start w:val="1"/>
+      <w:numFmt w:val="bullet"/>
+      <w:lvlText w:val="o"/>
+      <w:lvlJc w:val="left"/>
+      <w:pPr>
+        <w:ind w:left="6120" w:hanging="360"/>
+      </w:pPr>
+      <w:rPr>
+        <w:rFonts w:ascii="Courier New" w:hAnsi="Courier New" w:cs="Courier New" w:hint="default"/>
+      </w:rPr>
+    </w:lvl>
+    <w:lvl w:ilvl="8" w:tplc="0C0C0005" w:tentative="1">
+      <w:start w:val="1"/>
+      <w:numFmt w:val="bullet"/>
+      <w:lvlText w:val=""/>
+      <w:lvlJc w:val="left"/>
+      <w:pPr>
+        <w:ind w:left="6840" w:hanging="360"/>
+      </w:pPr>
+      <w:rPr>
+        <w:rFonts w:ascii="Wingdings" w:hAnsi="Wingdings" w:hint="default"/>
+      </w:rPr>
+    </w:lvl>
+  </w:abstractNum>
+  <w:abstractNum w:abstractNumId="4" w15:restartNumberingAfterBreak="0">
     <w:nsid w:val="4A1B3A5A"/>
     <w:multiLevelType w:val="hybridMultilevel"/>
     <w:tmpl w:val="38405774"/>
@@ -1240,7 +2039,120 @@
       </w:pPr>
     </w:lvl>
   </w:abstractNum>
-  <w:abstractNum w:abstractNumId="2" w15:restartNumberingAfterBreak="0">
+  <w:abstractNum w:abstractNumId="5" w15:restartNumberingAfterBreak="0">
+    <w:nsid w:val="4D2C6442"/>
+    <w:multiLevelType w:val="hybridMultilevel"/>
+    <w:tmpl w:val="A0F0A92E"/>
+    <w:lvl w:ilvl="0" w:tplc="3540613C">
+      <w:start w:val="1"/>
+      <w:numFmt w:val="bullet"/>
+      <w:lvlText w:val="-"/>
+      <w:lvlJc w:val="left"/>
+      <w:pPr>
+        <w:ind w:left="720" w:hanging="360"/>
+      </w:pPr>
+      <w:rPr>
+        <w:rFonts w:ascii="Calibri" w:eastAsiaTheme="minorEastAsia" w:hAnsi="Calibri" w:cs="Calibri" w:hint="default"/>
+      </w:rPr>
+    </w:lvl>
+    <w:lvl w:ilvl="1" w:tplc="0C0C0003" w:tentative="1">
+      <w:start w:val="1"/>
+      <w:numFmt w:val="bullet"/>
+      <w:lvlText w:val="o"/>
+      <w:lvlJc w:val="left"/>
+      <w:pPr>
+        <w:ind w:left="1440" w:hanging="360"/>
+      </w:pPr>
+      <w:rPr>
+        <w:rFonts w:ascii="Courier New" w:hAnsi="Courier New" w:cs="Courier New" w:hint="default"/>
+      </w:rPr>
+    </w:lvl>
+    <w:lvl w:ilvl="2" w:tplc="0C0C0005" w:tentative="1">
+      <w:start w:val="1"/>
+      <w:numFmt w:val="bullet"/>
+      <w:lvlText w:val=""/>
+      <w:lvlJc w:val="left"/>
+      <w:pPr>
+        <w:ind w:left="2160" w:hanging="360"/>
+      </w:pPr>
+      <w:rPr>
+        <w:rFonts w:ascii="Wingdings" w:hAnsi="Wingdings" w:hint="default"/>
+      </w:rPr>
+    </w:lvl>
+    <w:lvl w:ilvl="3" w:tplc="0C0C0001" w:tentative="1">
+      <w:start w:val="1"/>
+      <w:numFmt w:val="bullet"/>
+      <w:lvlText w:val=""/>
+      <w:lvlJc w:val="left"/>
+      <w:pPr>
+        <w:ind w:left="2880" w:hanging="360"/>
+      </w:pPr>
+      <w:rPr>
+        <w:rFonts w:ascii="Symbol" w:hAnsi="Symbol" w:hint="default"/>
+      </w:rPr>
+    </w:lvl>
+    <w:lvl w:ilvl="4" w:tplc="0C0C0003" w:tentative="1">
+      <w:start w:val="1"/>
+      <w:numFmt w:val="bullet"/>
+      <w:lvlText w:val="o"/>
+      <w:lvlJc w:val="left"/>
+      <w:pPr>
+        <w:ind w:left="3600" w:hanging="360"/>
+      </w:pPr>
+      <w:rPr>
+        <w:rFonts w:ascii="Courier New" w:hAnsi="Courier New" w:cs="Courier New" w:hint="default"/>
+      </w:rPr>
+    </w:lvl>
+    <w:lvl w:ilvl="5" w:tplc="0C0C0005" w:tentative="1">
+      <w:start w:val="1"/>
+      <w:numFmt w:val="bullet"/>
+      <w:lvlText w:val=""/>
+      <w:lvlJc w:val="left"/>
+      <w:pPr>
+        <w:ind w:left="4320" w:hanging="360"/>
+      </w:pPr>
+      <w:rPr>
+        <w:rFonts w:ascii="Wingdings" w:hAnsi="Wingdings" w:hint="default"/>
+      </w:rPr>
+    </w:lvl>
+    <w:lvl w:ilvl="6" w:tplc="0C0C0001" w:tentative="1">
+      <w:start w:val="1"/>
+      <w:numFmt w:val="bullet"/>
+      <w:lvlText w:val=""/>
+      <w:lvlJc w:val="left"/>
+      <w:pPr>
+        <w:ind w:left="5040" w:hanging="360"/>
+      </w:pPr>
+      <w:rPr>
+        <w:rFonts w:ascii="Symbol" w:hAnsi="Symbol" w:hint="default"/>
+      </w:rPr>
+    </w:lvl>
+    <w:lvl w:ilvl="7" w:tplc="0C0C0003" w:tentative="1">
+      <w:start w:val="1"/>
+      <w:numFmt w:val="bullet"/>
+      <w:lvlText w:val="o"/>
+      <w:lvlJc w:val="left"/>
+      <w:pPr>
+        <w:ind w:left="5760" w:hanging="360"/>
+      </w:pPr>
+      <w:rPr>
+        <w:rFonts w:ascii="Courier New" w:hAnsi="Courier New" w:cs="Courier New" w:hint="default"/>
+      </w:rPr>
+    </w:lvl>
+    <w:lvl w:ilvl="8" w:tplc="0C0C0005" w:tentative="1">
+      <w:start w:val="1"/>
+      <w:numFmt w:val="bullet"/>
+      <w:lvlText w:val=""/>
+      <w:lvlJc w:val="left"/>
+      <w:pPr>
+        <w:ind w:left="6480" w:hanging="360"/>
+      </w:pPr>
+      <w:rPr>
+        <w:rFonts w:ascii="Wingdings" w:hAnsi="Wingdings" w:hint="default"/>
+      </w:rPr>
+    </w:lvl>
+  </w:abstractNum>
+  <w:abstractNum w:abstractNumId="6" w15:restartNumberingAfterBreak="0">
     <w:nsid w:val="69187CC3"/>
     <w:multiLevelType w:val="hybridMultilevel"/>
     <w:tmpl w:val="C930BC80"/>
@@ -1329,7 +2241,96 @@
       </w:pPr>
     </w:lvl>
   </w:abstractNum>
-  <w:abstractNum w:abstractNumId="3" w15:restartNumberingAfterBreak="0">
+  <w:abstractNum w:abstractNumId="7" w15:restartNumberingAfterBreak="0">
+    <w:nsid w:val="71B44866"/>
+    <w:multiLevelType w:val="hybridMultilevel"/>
+    <w:tmpl w:val="6FA6953A"/>
+    <w:lvl w:ilvl="0" w:tplc="36A6DA62">
+      <w:start w:val="1"/>
+      <w:numFmt w:val="decimal"/>
+      <w:lvlText w:val="%1-"/>
+      <w:lvlJc w:val="left"/>
+      <w:pPr>
+        <w:ind w:left="1068" w:hanging="360"/>
+      </w:pPr>
+      <w:rPr>
+        <w:rFonts w:hint="default"/>
+      </w:rPr>
+    </w:lvl>
+    <w:lvl w:ilvl="1" w:tplc="0C0C0019" w:tentative="1">
+      <w:start w:val="1"/>
+      <w:numFmt w:val="lowerLetter"/>
+      <w:lvlText w:val="%2."/>
+      <w:lvlJc w:val="left"/>
+      <w:pPr>
+        <w:ind w:left="1788" w:hanging="360"/>
+      </w:pPr>
+    </w:lvl>
+    <w:lvl w:ilvl="2" w:tplc="0C0C001B" w:tentative="1">
+      <w:start w:val="1"/>
+      <w:numFmt w:val="lowerRoman"/>
+      <w:lvlText w:val="%3."/>
+      <w:lvlJc w:val="right"/>
+      <w:pPr>
+        <w:ind w:left="2508" w:hanging="180"/>
+      </w:pPr>
+    </w:lvl>
+    <w:lvl w:ilvl="3" w:tplc="0C0C000F" w:tentative="1">
+      <w:start w:val="1"/>
+      <w:numFmt w:val="decimal"/>
+      <w:lvlText w:val="%4."/>
+      <w:lvlJc w:val="left"/>
+      <w:pPr>
+        <w:ind w:left="3228" w:hanging="360"/>
+      </w:pPr>
+    </w:lvl>
+    <w:lvl w:ilvl="4" w:tplc="0C0C0019" w:tentative="1">
+      <w:start w:val="1"/>
+      <w:numFmt w:val="lowerLetter"/>
+      <w:lvlText w:val="%5."/>
+      <w:lvlJc w:val="left"/>
+      <w:pPr>
+        <w:ind w:left="3948" w:hanging="360"/>
+      </w:pPr>
+    </w:lvl>
+    <w:lvl w:ilvl="5" w:tplc="0C0C001B" w:tentative="1">
+      <w:start w:val="1"/>
+      <w:numFmt w:val="lowerRoman"/>
+      <w:lvlText w:val="%6."/>
+      <w:lvlJc w:val="right"/>
+      <w:pPr>
+        <w:ind w:left="4668" w:hanging="180"/>
+      </w:pPr>
+    </w:lvl>
+    <w:lvl w:ilvl="6" w:tplc="0C0C000F" w:tentative="1">
+      <w:start w:val="1"/>
+      <w:numFmt w:val="decimal"/>
+      <w:lvlText w:val="%7."/>
+      <w:lvlJc w:val="left"/>
+      <w:pPr>
+        <w:ind w:left="5388" w:hanging="360"/>
+      </w:pPr>
+    </w:lvl>
+    <w:lvl w:ilvl="7" w:tplc="0C0C0019" w:tentative="1">
+      <w:start w:val="1"/>
+      <w:numFmt w:val="lowerLetter"/>
+      <w:lvlText w:val="%8."/>
+      <w:lvlJc w:val="left"/>
+      <w:pPr>
+        <w:ind w:left="6108" w:hanging="360"/>
+      </w:pPr>
+    </w:lvl>
+    <w:lvl w:ilvl="8" w:tplc="0C0C001B" w:tentative="1">
+      <w:start w:val="1"/>
+      <w:numFmt w:val="lowerRoman"/>
+      <w:lvlText w:val="%9."/>
+      <w:lvlJc w:val="right"/>
+      <w:pPr>
+        <w:ind w:left="6828" w:hanging="180"/>
+      </w:pPr>
+    </w:lvl>
+  </w:abstractNum>
+  <w:abstractNum w:abstractNumId="8" w15:restartNumberingAfterBreak="0">
     <w:nsid w:val="78D427B8"/>
     <w:multiLevelType w:val="hybridMultilevel"/>
     <w:tmpl w:val="92D46B12"/>
@@ -1418,17 +2419,148 @@
       </w:pPr>
     </w:lvl>
   </w:abstractNum>
+  <w:abstractNum w:abstractNumId="9" w15:restartNumberingAfterBreak="0">
+    <w:nsid w:val="7E217E29"/>
+    <w:multiLevelType w:val="hybridMultilevel"/>
+    <w:tmpl w:val="E3B8BFCC"/>
+    <w:lvl w:ilvl="0" w:tplc="ED08F628">
+      <w:start w:val="1"/>
+      <w:numFmt w:val="bullet"/>
+      <w:lvlText w:val="-"/>
+      <w:lvlJc w:val="left"/>
+      <w:pPr>
+        <w:ind w:left="1068" w:hanging="360"/>
+      </w:pPr>
+      <w:rPr>
+        <w:rFonts w:ascii="Calibri" w:eastAsiaTheme="minorEastAsia" w:hAnsi="Calibri" w:cs="Calibri" w:hint="default"/>
+      </w:rPr>
+    </w:lvl>
+    <w:lvl w:ilvl="1" w:tplc="0C0C0003" w:tentative="1">
+      <w:start w:val="1"/>
+      <w:numFmt w:val="bullet"/>
+      <w:lvlText w:val="o"/>
+      <w:lvlJc w:val="left"/>
+      <w:pPr>
+        <w:ind w:left="1788" w:hanging="360"/>
+      </w:pPr>
+      <w:rPr>
+        <w:rFonts w:ascii="Courier New" w:hAnsi="Courier New" w:cs="Courier New" w:hint="default"/>
+      </w:rPr>
+    </w:lvl>
+    <w:lvl w:ilvl="2" w:tplc="0C0C0005" w:tentative="1">
+      <w:start w:val="1"/>
+      <w:numFmt w:val="bullet"/>
+      <w:lvlText w:val=""/>
+      <w:lvlJc w:val="left"/>
+      <w:pPr>
+        <w:ind w:left="2508" w:hanging="360"/>
+      </w:pPr>
+      <w:rPr>
+        <w:rFonts w:ascii="Wingdings" w:hAnsi="Wingdings" w:hint="default"/>
+      </w:rPr>
+    </w:lvl>
+    <w:lvl w:ilvl="3" w:tplc="0C0C0001" w:tentative="1">
+      <w:start w:val="1"/>
+      <w:numFmt w:val="bullet"/>
+      <w:lvlText w:val=""/>
+      <w:lvlJc w:val="left"/>
+      <w:pPr>
+        <w:ind w:left="3228" w:hanging="360"/>
+      </w:pPr>
+      <w:rPr>
+        <w:rFonts w:ascii="Symbol" w:hAnsi="Symbol" w:hint="default"/>
+      </w:rPr>
+    </w:lvl>
+    <w:lvl w:ilvl="4" w:tplc="0C0C0003" w:tentative="1">
+      <w:start w:val="1"/>
+      <w:numFmt w:val="bullet"/>
+      <w:lvlText w:val="o"/>
+      <w:lvlJc w:val="left"/>
+      <w:pPr>
+        <w:ind w:left="3948" w:hanging="360"/>
+      </w:pPr>
+      <w:rPr>
+        <w:rFonts w:ascii="Courier New" w:hAnsi="Courier New" w:cs="Courier New" w:hint="default"/>
+      </w:rPr>
+    </w:lvl>
+    <w:lvl w:ilvl="5" w:tplc="0C0C0005" w:tentative="1">
+      <w:start w:val="1"/>
+      <w:numFmt w:val="bullet"/>
+      <w:lvlText w:val=""/>
+      <w:lvlJc w:val="left"/>
+      <w:pPr>
+        <w:ind w:left="4668" w:hanging="360"/>
+      </w:pPr>
+      <w:rPr>
+        <w:rFonts w:ascii="Wingdings" w:hAnsi="Wingdings" w:hint="default"/>
+      </w:rPr>
+    </w:lvl>
+    <w:lvl w:ilvl="6" w:tplc="0C0C0001" w:tentative="1">
+      <w:start w:val="1"/>
+      <w:numFmt w:val="bullet"/>
+      <w:lvlText w:val=""/>
+      <w:lvlJc w:val="left"/>
+      <w:pPr>
+        <w:ind w:left="5388" w:hanging="360"/>
+      </w:pPr>
+      <w:rPr>
+        <w:rFonts w:ascii="Symbol" w:hAnsi="Symbol" w:hint="default"/>
+      </w:rPr>
+    </w:lvl>
+    <w:lvl w:ilvl="7" w:tplc="0C0C0003" w:tentative="1">
+      <w:start w:val="1"/>
+      <w:numFmt w:val="bullet"/>
+      <w:lvlText w:val="o"/>
+      <w:lvlJc w:val="left"/>
+      <w:pPr>
+        <w:ind w:left="6108" w:hanging="360"/>
+      </w:pPr>
+      <w:rPr>
+        <w:rFonts w:ascii="Courier New" w:hAnsi="Courier New" w:cs="Courier New" w:hint="default"/>
+      </w:rPr>
+    </w:lvl>
+    <w:lvl w:ilvl="8" w:tplc="0C0C0005" w:tentative="1">
+      <w:start w:val="1"/>
+      <w:numFmt w:val="bullet"/>
+      <w:lvlText w:val=""/>
+      <w:lvlJc w:val="left"/>
+      <w:pPr>
+        <w:ind w:left="6828" w:hanging="360"/>
+      </w:pPr>
+      <w:rPr>
+        <w:rFonts w:ascii="Wingdings" w:hAnsi="Wingdings" w:hint="default"/>
+      </w:rPr>
+    </w:lvl>
+  </w:abstractNum>
   <w:num w:numId="1">
+    <w:abstractNumId w:val="4"/>
+  </w:num>
+  <w:num w:numId="2">
+    <w:abstractNumId w:val="8"/>
+  </w:num>
+  <w:num w:numId="3">
     <w:abstractNumId w:val="1"/>
   </w:num>
-  <w:num w:numId="2">
-    <w:abstractNumId w:val="3"/>
+  <w:num w:numId="4">
+    <w:abstractNumId w:val="6"/>
   </w:num>
-  <w:num w:numId="3">
+  <w:num w:numId="5">
+    <w:abstractNumId w:val="7"/>
+  </w:num>
+  <w:num w:numId="6">
     <w:abstractNumId w:val="0"/>
   </w:num>
-  <w:num w:numId="4">
+  <w:num w:numId="7">
+    <w:abstractNumId w:val="5"/>
+  </w:num>
+  <w:num w:numId="8">
+    <w:abstractNumId w:val="9"/>
+  </w:num>
+  <w:num w:numId="9">
     <w:abstractNumId w:val="2"/>
+  </w:num>
+  <w:num w:numId="10">
+    <w:abstractNumId w:val="3"/>
   </w:num>
 </w:numbering>
 </file>
@@ -1870,6 +3002,36 @@
       <w:contextualSpacing/>
     </w:pPr>
   </w:style>
+  <w:style w:type="paragraph" w:styleId="Textedebulles">
+    <w:name w:val="Balloon Text"/>
+    <w:basedOn w:val="Normal"/>
+    <w:link w:val="TextedebullesCar"/>
+    <w:uiPriority w:val="99"/>
+    <w:semiHidden/>
+    <w:unhideWhenUsed/>
+    <w:rsid w:val="00E2476B"/>
+    <w:pPr>
+      <w:spacing w:after="0" w:line="240" w:lineRule="auto"/>
+    </w:pPr>
+    <w:rPr>
+      <w:rFonts w:ascii="Segoe UI" w:hAnsi="Segoe UI" w:cs="Segoe UI"/>
+      <w:sz w:val="18"/>
+      <w:szCs w:val="18"/>
+    </w:rPr>
+  </w:style>
+  <w:style w:type="character" w:customStyle="1" w:styleId="TextedebullesCar">
+    <w:name w:val="Texte de bulles Car"/>
+    <w:basedOn w:val="Policepardfaut"/>
+    <w:link w:val="Textedebulles"/>
+    <w:uiPriority w:val="99"/>
+    <w:semiHidden/>
+    <w:rsid w:val="00E2476B"/>
+    <w:rPr>
+      <w:rFonts w:ascii="Segoe UI" w:hAnsi="Segoe UI" w:cs="Segoe UI"/>
+      <w:sz w:val="18"/>
+      <w:szCs w:val="18"/>
+    </w:rPr>
+  </w:style>
 </w:styles>
 </file>
 

</xml_diff>